<commit_message>
final edits to webpage layout, correcting hyperlink on reflective piece
</commit_message>
<xml_diff>
--- a/portfolio_pgdip/module5/reflective_piece/reflective_piece_module_5.docx
+++ b/portfolio_pgdip/module5/reflective_piece/reflective_piece_module_5.docx
@@ -12,16 +12,52 @@
       </w:r>
     </w:p>
     <w:p>
-      <w:proofErr w:type="spellStart"/>
-      <w:r>
-        <w:t>ePortfolio</w:t>
-      </w:r>
-      <w:proofErr w:type="spellEnd"/>
-      <w:r>
-        <w:t xml:space="preserve">: </w:t>
-      </w:r>
-      <w:r>
-        <w:t>gpessoaamorim.github.io/portfolio/knowledge_representation_reasoning</w:t>
+      <w:pPr>
+        <w:rPr>
+          <w:lang w:val="pt-PT"/>
+        </w:rPr>
+      </w:pPr>
+      <w:r>
+        <w:rPr>
+          <w:lang w:val="pt-PT"/>
+        </w:rPr>
+        <w:t xml:space="preserve">ePortfolio: </w:t>
+      </w:r>
+      <w:r>
+        <w:fldChar w:fldCharType="begin"/>
+      </w:r>
+      <w:r>
+        <w:rPr>
+          <w:lang w:val="pt-PT"/>
+        </w:rPr>
+        <w:instrText>HYPERLINK "https://gpessoaamorim.github.io/portfolio/" \l "knowledge_representation_reasoning"</w:instrText>
+      </w:r>
+      <w:r>
+        <w:fldChar w:fldCharType="separate"/>
+      </w:r>
+      <w:r>
+        <w:rPr>
+          <w:rStyle w:val="Hyperlink"/>
+          <w:lang w:val="pt-PT"/>
+        </w:rPr>
+        <w:t>https://gpessoaamorim.github.io/portfolio/#knowledge_representation_rea</w:t>
+      </w:r>
+      <w:r>
+        <w:rPr>
+          <w:rStyle w:val="Hyperlink"/>
+          <w:lang w:val="pt-PT"/>
+        </w:rPr>
+        <w:t>s</w:t>
+      </w:r>
+      <w:r>
+        <w:rPr>
+          <w:rStyle w:val="Hyperlink"/>
+          <w:lang w:val="pt-PT"/>
+        </w:rPr>
+        <w:t>oning</w:t>
+      </w:r>
+      <w:r>
+        <w:fldChar w:fldCharType="end"/>
       </w:r>
     </w:p>
     <w:p>
@@ -132,10 +168,7 @@
         <w:t xml:space="preserve"> and </w:t>
       </w:r>
       <w:r>
-        <w:t>representation</w:t>
-      </w:r>
-      <w:r>
-        <w:t xml:space="preserve"> </w:t>
+        <w:t xml:space="preserve">representation </w:t>
       </w:r>
       <w:r>
         <w:t xml:space="preserve">of </w:t>
@@ -291,10 +324,7 @@
         <w:t xml:space="preserve">existing </w:t>
       </w:r>
       <w:r>
-        <w:t>knowledge</w:t>
-      </w:r>
-      <w:r>
-        <w:t xml:space="preserve"> </w:t>
+        <w:t xml:space="preserve">knowledge </w:t>
       </w:r>
       <w:r>
         <w:t xml:space="preserve">on </w:t>
@@ -1031,6 +1061,7 @@
   <w:style w:type="character" w:default="1" w:styleId="DefaultParagraphFont">
     <w:name w:val="Default Paragraph Font"/>
     <w:uiPriority w:val="1"/>
+    <w:semiHidden/>
     <w:unhideWhenUsed/>
   </w:style>
   <w:style w:type="table" w:default="1" w:styleId="TableNormal">
@@ -1341,6 +1372,41 @@
       <w:smallCaps/>
       <w:color w:val="0F4761" w:themeColor="accent1" w:themeShade="BF"/>
       <w:spacing w:val="5"/>
+    </w:rPr>
+  </w:style>
+  <w:style w:type="character" w:styleId="Hyperlink">
+    <w:name w:val="Hyperlink"/>
+    <w:basedOn w:val="DefaultParagraphFont"/>
+    <w:uiPriority w:val="99"/>
+    <w:unhideWhenUsed/>
+    <w:rsid w:val="00B56168"/>
+    <w:rPr>
+      <w:color w:val="467886" w:themeColor="hyperlink"/>
+      <w:u w:val="single"/>
+    </w:rPr>
+  </w:style>
+  <w:style w:type="character" w:styleId="UnresolvedMention">
+    <w:name w:val="Unresolved Mention"/>
+    <w:basedOn w:val="DefaultParagraphFont"/>
+    <w:uiPriority w:val="99"/>
+    <w:semiHidden/>
+    <w:unhideWhenUsed/>
+    <w:rsid w:val="00B56168"/>
+    <w:rPr>
+      <w:color w:val="605E5C"/>
+      <w:shd w:val="clear" w:color="auto" w:fill="E1DFDD"/>
+    </w:rPr>
+  </w:style>
+  <w:style w:type="character" w:styleId="FollowedHyperlink">
+    <w:name w:val="FollowedHyperlink"/>
+    <w:basedOn w:val="DefaultParagraphFont"/>
+    <w:uiPriority w:val="99"/>
+    <w:semiHidden/>
+    <w:unhideWhenUsed/>
+    <w:rsid w:val="00B56168"/>
+    <w:rPr>
+      <w:color w:val="96607D" w:themeColor="followedHyperlink"/>
+      <w:u w:val="single"/>
     </w:rPr>
   </w:style>
 </w:styles>

</xml_diff>